<commit_message>
completed all except StatsLibrary
</commit_message>
<xml_diff>
--- a/Project1/Parth Patel - CSCI 3327 - Probability and Applied Statistics Formula Sheet.docx
+++ b/Project1/Parth Patel - CSCI 3327 - Probability and Applied Statistics Formula Sheet.docx
@@ -8,6 +8,8 @@
         <w:jc w:val="center"/>
         <w:rPr>
           <w:rFonts w:ascii="Times New Roman" w:hAnsi="Times New Roman" w:cs="Times New Roman"/>
+          <w:b/>
+          <w:bCs/>
           <w:sz w:val="24"/>
           <w:szCs w:val="24"/>
         </w:rPr>
@@ -15,6 +17,8 @@
       <w:r>
         <w:rPr>
           <w:rFonts w:ascii="Times New Roman" w:hAnsi="Times New Roman" w:cs="Times New Roman"/>
+          <w:b/>
+          <w:bCs/>
           <w:sz w:val="24"/>
           <w:szCs w:val="24"/>
         </w:rPr>
@@ -36,6 +40,8 @@
         <w:spacing w:line="240" w:lineRule="auto"/>
         <w:rPr>
           <w:rFonts w:ascii="Times New Roman" w:hAnsi="Times New Roman" w:cs="Times New Roman"/>
+          <w:b/>
+          <w:bCs/>
           <w:sz w:val="24"/>
           <w:szCs w:val="24"/>
         </w:rPr>
@@ -43,6 +49,8 @@
       <w:r>
         <w:rPr>
           <w:rFonts w:ascii="Times New Roman" w:hAnsi="Times New Roman" w:cs="Times New Roman"/>
+          <w:b/>
+          <w:bCs/>
           <w:sz w:val="24"/>
           <w:szCs w:val="24"/>
         </w:rPr>
@@ -1008,15 +1016,7 @@
             <w:sz w:val="24"/>
             <w:szCs w:val="24"/>
           </w:rPr>
-          <m:t>P</m:t>
-        </m:r>
-        <m:r>
-          <w:rPr>
-            <w:rFonts w:ascii="Cambria Math" w:eastAsiaTheme="minorEastAsia" w:hAnsi="Cambria Math" w:cs="Times New Roman"/>
-            <w:sz w:val="24"/>
-            <w:szCs w:val="24"/>
-          </w:rPr>
-          <m:t>(A)≥0</m:t>
+          <m:t>P(A)≥0</m:t>
         </m:r>
       </m:oMath>
     </w:p>
@@ -1441,7 +1441,7 @@
           <w:sz w:val="24"/>
           <w:szCs w:val="24"/>
         </w:rPr>
-        <w:t>*</w:t>
+        <w:t>(page 30 of textbook)</w:t>
       </w:r>
     </w:p>
     <w:p>
@@ -2796,6 +2796,14 @@
           <w:szCs w:val="24"/>
         </w:rPr>
         <w:t xml:space="preserve"> pairs containing one element from each group.” </w:t>
+      </w:r>
+      <w:r>
+        <w:rPr>
+          <w:rFonts w:ascii="Times New Roman" w:eastAsiaTheme="minorEastAsia" w:hAnsi="Times New Roman" w:cs="Times New Roman"/>
+          <w:sz w:val="24"/>
+          <w:szCs w:val="24"/>
+        </w:rPr>
+        <w:t>(page 41 of textbook)</w:t>
       </w:r>
     </w:p>
     <w:p>
@@ -8170,15 +8178,15 @@
           <w:sz w:val="24"/>
           <w:szCs w:val="24"/>
         </w:rPr>
-        <w:t xml:space="preserve">Usage: to count the number trials </w:t>
-      </w:r>
-      <w:r>
-        <w:rPr>
-          <w:rFonts w:ascii="Times New Roman" w:eastAsiaTheme="minorEastAsia" w:hAnsi="Times New Roman" w:cs="Times New Roman"/>
-          <w:sz w:val="24"/>
-          <w:szCs w:val="24"/>
-        </w:rPr>
-        <w:t>carried out until the 1</w:t>
+        <w:t xml:space="preserve">Usage: to </w:t>
+      </w:r>
+      <w:r>
+        <w:rPr>
+          <w:rFonts w:ascii="Times New Roman" w:eastAsiaTheme="minorEastAsia" w:hAnsi="Times New Roman" w:cs="Times New Roman"/>
+          <w:sz w:val="24"/>
+          <w:szCs w:val="24"/>
+        </w:rPr>
+        <w:t>find the probability of the 1</w:t>
       </w:r>
       <w:r>
         <w:rPr>
@@ -8195,7 +8203,33 @@
           <w:sz w:val="24"/>
           <w:szCs w:val="24"/>
         </w:rPr>
-        <w:t xml:space="preserve"> success. </w:t>
+        <w:t xml:space="preserve"> success based on </w:t>
+      </w:r>
+      <w:proofErr w:type="gramStart"/>
+      <w:r>
+        <w:rPr>
+          <w:rFonts w:ascii="Times New Roman" w:eastAsiaTheme="minorEastAsia" w:hAnsi="Times New Roman" w:cs="Times New Roman"/>
+          <w:sz w:val="24"/>
+          <w:szCs w:val="24"/>
+        </w:rPr>
+        <w:t>some</w:t>
+      </w:r>
+      <w:proofErr w:type="gramEnd"/>
+      <w:r>
+        <w:rPr>
+          <w:rFonts w:ascii="Times New Roman" w:eastAsiaTheme="minorEastAsia" w:hAnsi="Times New Roman" w:cs="Times New Roman"/>
+          <w:sz w:val="24"/>
+          <w:szCs w:val="24"/>
+        </w:rPr>
+        <w:t xml:space="preserve"> number of trials</w:t>
+      </w:r>
+      <w:r>
+        <w:rPr>
+          <w:rFonts w:ascii="Times New Roman" w:eastAsiaTheme="minorEastAsia" w:hAnsi="Times New Roman" w:cs="Times New Roman"/>
+          <w:sz w:val="24"/>
+          <w:szCs w:val="24"/>
+        </w:rPr>
+        <w:t xml:space="preserve">. </w:t>
       </w:r>
     </w:p>
     <w:p>
@@ -9187,18 +9221,31 @@
         <w:spacing w:line="240" w:lineRule="auto"/>
         <w:rPr>
           <w:rFonts w:ascii="Times New Roman" w:eastAsiaTheme="minorEastAsia" w:hAnsi="Times New Roman" w:cs="Times New Roman"/>
-          <w:sz w:val="24"/>
-          <w:szCs w:val="24"/>
-        </w:rPr>
-      </w:pPr>
-      <w:r>
-        <w:rPr>
-          <w:rFonts w:ascii="Times New Roman" w:eastAsiaTheme="minorEastAsia" w:hAnsi="Times New Roman" w:cs="Times New Roman"/>
           <w:b/>
           <w:bCs/>
           <w:sz w:val="24"/>
           <w:szCs w:val="24"/>
         </w:rPr>
+      </w:pPr>
+    </w:p>
+    <w:p>
+      <w:pPr>
+        <w:spacing w:line="240" w:lineRule="auto"/>
+        <w:rPr>
+          <w:rFonts w:ascii="Times New Roman" w:eastAsiaTheme="minorEastAsia" w:hAnsi="Times New Roman" w:cs="Times New Roman"/>
+          <w:sz w:val="24"/>
+          <w:szCs w:val="24"/>
+        </w:rPr>
+      </w:pPr>
+      <w:r>
+        <w:rPr>
+          <w:rFonts w:ascii="Times New Roman" w:eastAsiaTheme="minorEastAsia" w:hAnsi="Times New Roman" w:cs="Times New Roman"/>
+          <w:b/>
+          <w:bCs/>
+          <w:sz w:val="24"/>
+          <w:szCs w:val="24"/>
+        </w:rPr>
+        <w:lastRenderedPageBreak/>
         <w:t>Negative Binomial Distribution:</w:t>
       </w:r>
       <w:r>
@@ -9417,8 +9464,15 @@
           <w:sz w:val="24"/>
           <w:szCs w:val="24"/>
         </w:rPr>
-        <w:lastRenderedPageBreak/>
-        <w:t xml:space="preserve">Usage: to count the number of trials carried out until the </w:t>
+        <w:t xml:space="preserve">Usage: </w:t>
+      </w:r>
+      <w:r>
+        <w:rPr>
+          <w:rFonts w:ascii="Times New Roman" w:eastAsiaTheme="minorEastAsia" w:hAnsi="Times New Roman" w:cs="Times New Roman"/>
+          <w:sz w:val="24"/>
+          <w:szCs w:val="24"/>
+        </w:rPr>
+        <w:t xml:space="preserve">to find the probability of the  </w:t>
       </w:r>
       <m:oMath>
         <m:sSup>
@@ -9460,7 +9514,7 @@
           <w:sz w:val="24"/>
           <w:szCs w:val="24"/>
         </w:rPr>
-        <w:t xml:space="preserve"> success</w:t>
+        <w:t xml:space="preserve"> success based on some number of trials.</w:t>
       </w:r>
     </w:p>
     <w:p>
@@ -9770,23 +9824,7 @@
                 <w:sz w:val="24"/>
                 <w:szCs w:val="24"/>
               </w:rPr>
-              <m:t>a∙</m:t>
-            </m:r>
-            <m:r>
-              <w:rPr>
-                <w:rFonts w:ascii="Cambria Math" w:eastAsiaTheme="minorEastAsia" w:hAnsi="Cambria Math" w:cs="Times New Roman"/>
-                <w:sz w:val="24"/>
-                <w:szCs w:val="24"/>
-              </w:rPr>
-              <m:t>Y</m:t>
-            </m:r>
-            <m:r>
-              <w:rPr>
-                <w:rFonts w:ascii="Cambria Math" w:eastAsiaTheme="minorEastAsia" w:hAnsi="Cambria Math" w:cs="Times New Roman"/>
-                <w:sz w:val="24"/>
-                <w:szCs w:val="24"/>
-              </w:rPr>
-              <m:t>+b</m:t>
+              <m:t>a∙Y+b</m:t>
             </m:r>
           </m:e>
         </m:d>
@@ -9796,15 +9834,7 @@
             <w:sz w:val="24"/>
             <w:szCs w:val="24"/>
           </w:rPr>
-          <m:t>=</m:t>
-        </m:r>
-        <m:r>
-          <w:rPr>
-            <w:rFonts w:ascii="Cambria Math" w:eastAsiaTheme="minorEastAsia" w:hAnsi="Cambria Math" w:cs="Times New Roman"/>
-            <w:sz w:val="24"/>
-            <w:szCs w:val="24"/>
-          </w:rPr>
-          <m:t>a∙E</m:t>
+          <m:t>=a∙E</m:t>
         </m:r>
         <m:d>
           <m:dPr>
@@ -11420,6 +11450,41 @@
           <w:szCs w:val="24"/>
         </w:rPr>
       </w:pPr>
+      <m:oMath>
+        <m:r>
+          <w:rPr>
+            <w:rFonts w:ascii="Cambria Math" w:eastAsiaTheme="minorEastAsia" w:hAnsi="Cambria Math" w:cs="Times New Roman"/>
+            <w:sz w:val="24"/>
+            <w:szCs w:val="24"/>
+          </w:rPr>
+          <m:t>λ</m:t>
+        </m:r>
+      </m:oMath>
+      <w:r>
+        <w:rPr>
+          <w:rFonts w:ascii="Times New Roman" w:eastAsiaTheme="minorEastAsia" w:hAnsi="Times New Roman" w:cs="Times New Roman"/>
+          <w:sz w:val="24"/>
+          <w:szCs w:val="24"/>
+        </w:rPr>
+        <w:t>: the given average value, or average rate</w:t>
+      </w:r>
+    </w:p>
+    <w:p>
+      <w:pPr>
+        <w:pStyle w:val="ListParagraph"/>
+        <w:numPr>
+          <w:ilvl w:val="0"/>
+          <w:numId w:val="4"/>
+        </w:numPr>
+        <w:spacing w:line="240" w:lineRule="auto"/>
+        <w:rPr>
+          <w:rFonts w:ascii="Times New Roman" w:eastAsiaTheme="minorEastAsia" w:hAnsi="Times New Roman" w:cs="Times New Roman"/>
+          <w:b/>
+          <w:bCs/>
+          <w:sz w:val="24"/>
+          <w:szCs w:val="24"/>
+        </w:rPr>
+      </w:pPr>
       <w:r>
         <w:rPr>
           <w:rFonts w:ascii="Times New Roman" w:eastAsiaTheme="minorEastAsia" w:hAnsi="Times New Roman" w:cs="Times New Roman"/>
@@ -11839,63 +11904,24 @@
           <w:sz w:val="24"/>
           <w:szCs w:val="24"/>
         </w:rPr>
-        <w:t xml:space="preserve">Usage:  mean </w:t>
-      </w:r>
-      <m:oMath>
-        <m:r>
-          <w:rPr>
-            <w:rFonts w:ascii="Cambria Math" w:eastAsiaTheme="minorEastAsia" w:hAnsi="Cambria Math" w:cs="Times New Roman"/>
-            <w:sz w:val="24"/>
-            <w:szCs w:val="24"/>
-          </w:rPr>
-          <m:t>μ</m:t>
-        </m:r>
-      </m:oMath>
-      <w:r>
-        <w:rPr>
-          <w:rFonts w:ascii="Times New Roman" w:eastAsiaTheme="minorEastAsia" w:hAnsi="Times New Roman" w:cs="Times New Roman"/>
-          <w:sz w:val="24"/>
-          <w:szCs w:val="24"/>
-        </w:rPr>
-        <w:t xml:space="preserve">          </w:t>
-      </w:r>
-      <m:oMath>
-        <m:sSup>
-          <m:sSupPr>
-            <m:ctrlPr>
-              <w:rPr>
-                <w:rFonts w:ascii="Cambria Math" w:eastAsiaTheme="minorEastAsia" w:hAnsi="Cambria Math" w:cs="Times New Roman"/>
-                <w:i/>
-                <w:sz w:val="24"/>
-                <w:szCs w:val="24"/>
-              </w:rPr>
-            </m:ctrlPr>
-          </m:sSupPr>
-          <m:e>
-            <m:r>
-              <w:rPr>
-                <w:rFonts w:ascii="Cambria Math" w:eastAsiaTheme="minorEastAsia" w:hAnsi="Cambria Math" w:cs="Times New Roman"/>
-                <w:sz w:val="24"/>
-                <w:szCs w:val="24"/>
-              </w:rPr>
-              <m:t>σ</m:t>
-            </m:r>
-          </m:e>
-          <m:sup>
-            <m:r>
-              <w:rPr>
-                <w:rFonts w:ascii="Cambria Math" w:eastAsiaTheme="minorEastAsia" w:hAnsi="Cambria Math" w:cs="Times New Roman"/>
-                <w:sz w:val="24"/>
-                <w:szCs w:val="24"/>
-              </w:rPr>
-              <m:t>2</m:t>
-            </m:r>
-          </m:sup>
-        </m:sSup>
-      </m:oMath>
+        <w:t xml:space="preserve">Usage:  </w:t>
+      </w:r>
+      <w:r>
+        <w:rPr>
+          <w:rFonts w:ascii="Times New Roman" w:eastAsiaTheme="minorEastAsia" w:hAnsi="Times New Roman" w:cs="Times New Roman"/>
+          <w:sz w:val="24"/>
+          <w:szCs w:val="24"/>
+        </w:rPr>
+        <w:t>to find the minimum percentage of the distribution that lies within a certain number of standard deviations of the mean.</w:t>
+      </w:r>
     </w:p>
     <w:p>
       <w:pPr>
+        <w:pStyle w:val="ListParagraph"/>
+        <w:numPr>
+          <w:ilvl w:val="0"/>
+          <w:numId w:val="9"/>
+        </w:numPr>
         <w:spacing w:line="240" w:lineRule="auto"/>
         <w:rPr>
           <w:rFonts w:ascii="Times New Roman" w:eastAsiaTheme="minorEastAsia" w:hAnsi="Times New Roman" w:cs="Times New Roman"/>
@@ -11903,27 +11929,56 @@
           <w:szCs w:val="24"/>
         </w:rPr>
       </w:pPr>
-      <w:r>
-        <w:rPr>
-          <w:rFonts w:ascii="Times New Roman" w:eastAsiaTheme="minorEastAsia" w:hAnsi="Times New Roman" w:cs="Times New Roman"/>
-          <w:sz w:val="24"/>
-          <w:szCs w:val="24"/>
-        </w:rPr>
-        <w:t xml:space="preserve">The mu and sigma are either given or obtained from other distributions, which we must figure </w:t>
-      </w:r>
-      <w:proofErr w:type="gramStart"/>
-      <w:r>
-        <w:rPr>
-          <w:rFonts w:ascii="Times New Roman" w:eastAsiaTheme="minorEastAsia" w:hAnsi="Times New Roman" w:cs="Times New Roman"/>
-          <w:sz w:val="24"/>
-          <w:szCs w:val="24"/>
-        </w:rPr>
-        <w:t>out</w:t>
-      </w:r>
-      <w:proofErr w:type="gramEnd"/>
+      <m:oMath>
+        <m:r>
+          <w:rPr>
+            <w:rFonts w:ascii="Cambria Math" w:eastAsiaTheme="minorEastAsia" w:hAnsi="Cambria Math" w:cs="Times New Roman"/>
+            <w:sz w:val="24"/>
+            <w:szCs w:val="24"/>
+          </w:rPr>
+          <m:t>μ</m:t>
+        </m:r>
+      </m:oMath>
+      <w:r>
+        <w:rPr>
+          <w:rFonts w:ascii="Times New Roman" w:eastAsiaTheme="minorEastAsia" w:hAnsi="Times New Roman" w:cs="Times New Roman"/>
+          <w:sz w:val="24"/>
+          <w:szCs w:val="24"/>
+        </w:rPr>
+        <w:t xml:space="preserve"> = </w:t>
+      </w:r>
+      <w:r>
+        <w:rPr>
+          <w:rFonts w:ascii="Times New Roman" w:eastAsiaTheme="minorEastAsia" w:hAnsi="Times New Roman" w:cs="Times New Roman"/>
+          <w:sz w:val="24"/>
+          <w:szCs w:val="24"/>
+        </w:rPr>
+        <w:t>mean</w:t>
+      </w:r>
+      <w:r>
+        <w:rPr>
+          <w:rFonts w:ascii="Times New Roman" w:eastAsiaTheme="minorEastAsia" w:hAnsi="Times New Roman" w:cs="Times New Roman"/>
+          <w:sz w:val="24"/>
+          <w:szCs w:val="24"/>
+        </w:rPr>
+        <w:t>, or expected value</w:t>
+      </w:r>
+      <w:r>
+        <w:rPr>
+          <w:rFonts w:ascii="Times New Roman" w:eastAsiaTheme="minorEastAsia" w:hAnsi="Times New Roman" w:cs="Times New Roman"/>
+          <w:sz w:val="24"/>
+          <w:szCs w:val="24"/>
+        </w:rPr>
+        <w:t xml:space="preserve">          </w:t>
+      </w:r>
     </w:p>
     <w:p>
       <w:pPr>
+        <w:pStyle w:val="ListParagraph"/>
+        <w:numPr>
+          <w:ilvl w:val="0"/>
+          <w:numId w:val="9"/>
+        </w:numPr>
         <w:spacing w:line="240" w:lineRule="auto"/>
         <w:rPr>
           <w:rFonts w:ascii="Times New Roman" w:eastAsiaTheme="minorEastAsia" w:hAnsi="Times New Roman" w:cs="Times New Roman"/>
@@ -11931,9 +11986,40 @@
           <w:szCs w:val="24"/>
         </w:rPr>
       </w:pPr>
+      <m:oMath>
+        <m:r>
+          <w:rPr>
+            <w:rFonts w:ascii="Cambria Math" w:eastAsiaTheme="minorEastAsia" w:hAnsi="Cambria Math" w:cs="Times New Roman"/>
+            <w:sz w:val="24"/>
+            <w:szCs w:val="24"/>
+          </w:rPr>
+          <m:t>σ</m:t>
+        </m:r>
+        <m:r>
+          <w:rPr>
+            <w:rFonts w:ascii="Cambria Math" w:eastAsiaTheme="minorEastAsia" w:hAnsi="Cambria Math" w:cs="Times New Roman"/>
+            <w:sz w:val="24"/>
+            <w:szCs w:val="24"/>
+          </w:rPr>
+          <m:t>=</m:t>
+        </m:r>
+      </m:oMath>
+      <w:r>
+        <w:rPr>
+          <w:rFonts w:ascii="Times New Roman" w:eastAsiaTheme="minorEastAsia" w:hAnsi="Times New Roman" w:cs="Times New Roman"/>
+          <w:sz w:val="24"/>
+          <w:szCs w:val="24"/>
+        </w:rPr>
+        <w:t xml:space="preserve"> the standard deviation</w:t>
+      </w:r>
     </w:p>
     <w:p>
       <w:pPr>
+        <w:pStyle w:val="ListParagraph"/>
+        <w:numPr>
+          <w:ilvl w:val="0"/>
+          <w:numId w:val="9"/>
+        </w:numPr>
         <w:spacing w:line="240" w:lineRule="auto"/>
         <w:rPr>
           <w:rFonts w:ascii="Times New Roman" w:eastAsiaTheme="minorEastAsia" w:hAnsi="Times New Roman" w:cs="Times New Roman"/>
@@ -11941,46 +12027,24 @@
           <w:szCs w:val="24"/>
         </w:rPr>
       </w:pPr>
-    </w:p>
-    <w:p>
-      <w:pPr>
-        <w:spacing w:line="240" w:lineRule="auto"/>
-        <w:rPr>
-          <w:rFonts w:ascii="Times New Roman" w:eastAsiaTheme="minorEastAsia" w:hAnsi="Times New Roman" w:cs="Times New Roman"/>
-          <w:sz w:val="24"/>
-          <w:szCs w:val="24"/>
-        </w:rPr>
-      </w:pPr>
-    </w:p>
-    <w:p>
-      <w:pPr>
-        <w:spacing w:line="240" w:lineRule="auto"/>
-        <w:rPr>
-          <w:rFonts w:ascii="Times New Roman" w:eastAsiaTheme="minorEastAsia" w:hAnsi="Times New Roman" w:cs="Times New Roman"/>
-          <w:sz w:val="24"/>
-          <w:szCs w:val="24"/>
-        </w:rPr>
-      </w:pPr>
-    </w:p>
-    <w:p>
-      <w:pPr>
-        <w:spacing w:line="240" w:lineRule="auto"/>
-        <w:rPr>
-          <w:rFonts w:ascii="Times New Roman" w:eastAsiaTheme="minorEastAsia" w:hAnsi="Times New Roman" w:cs="Times New Roman"/>
-          <w:sz w:val="24"/>
-          <w:szCs w:val="24"/>
-        </w:rPr>
-      </w:pPr>
-    </w:p>
-    <w:p>
-      <w:pPr>
-        <w:spacing w:line="240" w:lineRule="auto"/>
-        <w:rPr>
-          <w:rFonts w:ascii="Times New Roman" w:eastAsiaTheme="minorEastAsia" w:hAnsi="Times New Roman" w:cs="Times New Roman"/>
-          <w:sz w:val="24"/>
-          <w:szCs w:val="24"/>
-        </w:rPr>
-      </w:pPr>
+      <m:oMath>
+        <m:r>
+          <w:rPr>
+            <w:rFonts w:ascii="Cambria Math" w:eastAsiaTheme="minorEastAsia" w:hAnsi="Cambria Math" w:cs="Times New Roman"/>
+            <w:sz w:val="24"/>
+            <w:szCs w:val="24"/>
+          </w:rPr>
+          <m:t>k</m:t>
+        </m:r>
+      </m:oMath>
+      <w:r>
+        <w:rPr>
+          <w:rFonts w:ascii="Times New Roman" w:eastAsiaTheme="minorEastAsia" w:hAnsi="Times New Roman" w:cs="Times New Roman"/>
+          <w:sz w:val="24"/>
+          <w:szCs w:val="24"/>
+        </w:rPr>
+        <w:t xml:space="preserve"> = the number of standard deviations from the mean</w:t>
+      </w:r>
     </w:p>
     <w:sectPr>
       <w:pgSz w:w="12240" w:h="15840"/>

</xml_diff>